<commit_message>
add capa e folha de rosto
</commit_message>
<xml_diff>
--- a/SUMÁRIO.docx
+++ b/SUMÁRIO.docx
@@ -2,14 +2,715 @@
 <file path=word/document.xml><?xml version="1.0" encoding="utf-8"?>
 <w:document xmlns:wpc="http://schemas.microsoft.com/office/word/2010/wordprocessingCanvas" xmlns:cx="http://schemas.microsoft.com/office/drawing/2014/chartex" xmlns:cx1="http://schemas.microsoft.com/office/drawing/2015/9/8/chartex" xmlns:cx2="http://schemas.microsoft.com/office/drawing/2015/10/21/chartex" xmlns:cx3="http://schemas.microsoft.com/office/drawing/2016/5/9/chartex" xmlns:cx4="http://schemas.microsoft.com/office/drawing/2016/5/10/chartex" xmlns:cx5="http://schemas.microsoft.com/office/drawing/2016/5/11/chartex" xmlns:cx6="http://schemas.microsoft.com/office/drawing/2016/5/12/chartex" xmlns:cx7="http://schemas.microsoft.com/office/drawing/2016/5/13/chartex" xmlns:cx8="http://schemas.microsoft.com/office/drawing/2016/5/14/chartex" xmlns:mc="http://schemas.openxmlformats.org/markup-compatibility/2006" xmlns:aink="http://schemas.microsoft.com/office/drawing/2016/ink" xmlns:am3d="http://schemas.microsoft.com/office/drawing/2017/model3d" xmlns:o="urn:schemas-microsoft-com:office:office" xmlns:r="http://schemas.openxmlformats.org/officeDocument/2006/relationships" xmlns:m="http://schemas.openxmlformats.org/officeDocument/2006/math" xmlns:v="urn:schemas-microsoft-com:vml" xmlns:wp14="http://schemas.microsoft.com/office/word/2010/wordprocessingDrawing" xmlns:wp="http://schemas.openxmlformats.org/drawingml/2006/wordprocessingDrawing" xmlns:w10="urn:schemas-microsoft-com:office:word" xmlns:w="http://schemas.openxmlformats.org/wordprocessingml/2006/main" xmlns:w14="http://schemas.microsoft.com/office/word/2010/wordml" xmlns:w15="http://schemas.microsoft.com/office/word/2012/wordml" xmlns:w16cid="http://schemas.microsoft.com/office/word/2016/wordml/cid" xmlns:w16se="http://schemas.microsoft.com/office/word/2015/wordml/symex" xmlns:wpg="http://schemas.microsoft.com/office/word/2010/wordprocessingGroup" xmlns:wpi="http://schemas.microsoft.com/office/word/2010/wordprocessingInk" xmlns:wne="http://schemas.microsoft.com/office/word/2006/wordml" xmlns:wps="http://schemas.microsoft.com/office/word/2010/wordprocessingShape" mc:Ignorable="w14 w15 w16se w16cid wp14">
   <w:body>
+    <w:p>
+      <w:pPr>
+        <w:pStyle w:val="CabealhodoSumrio"/>
+        <w:tabs>
+          <w:tab w:val="left" w:pos="2977"/>
+        </w:tabs>
+        <w:spacing w:line="360" w:lineRule="auto"/>
+        <w:jc w:val="center"/>
+        <w:rPr>
+          <w:rFonts w:ascii="Arial" w:eastAsiaTheme="minorHAnsi" w:hAnsi="Arial" w:cs="Arial"/>
+          <w:b/>
+          <w:color w:val="auto"/>
+          <w:sz w:val="24"/>
+          <w:szCs w:val="24"/>
+          <w:lang w:eastAsia="en-US"/>
+        </w:rPr>
+      </w:pPr>
+      <w:r>
+        <w:rPr>
+          <w:rFonts w:ascii="Arial" w:eastAsiaTheme="minorHAnsi" w:hAnsi="Arial" w:cs="Arial"/>
+          <w:b/>
+          <w:color w:val="auto"/>
+          <w:sz w:val="24"/>
+          <w:szCs w:val="24"/>
+          <w:lang w:eastAsia="en-US"/>
+        </w:rPr>
+        <w:t>SESC</w:t>
+      </w:r>
+    </w:p>
+    <w:p>
+      <w:pPr>
+        <w:spacing w:line="360" w:lineRule="auto"/>
+        <w:jc w:val="center"/>
+        <w:rPr>
+          <w:rFonts w:ascii="Arial" w:hAnsi="Arial" w:cs="Arial"/>
+          <w:b/>
+          <w:sz w:val="24"/>
+          <w:szCs w:val="24"/>
+        </w:rPr>
+      </w:pPr>
+      <w:r>
+        <w:rPr>
+          <w:rFonts w:ascii="Arial" w:hAnsi="Arial" w:cs="Arial"/>
+          <w:b/>
+          <w:sz w:val="24"/>
+          <w:szCs w:val="24"/>
+        </w:rPr>
+        <w:t>SENAC</w:t>
+      </w:r>
+    </w:p>
+    <w:p>
+      <w:pPr>
+        <w:spacing w:line="360" w:lineRule="auto"/>
+        <w:jc w:val="center"/>
+        <w:rPr>
+          <w:rFonts w:ascii="Arial" w:hAnsi="Arial" w:cs="Arial"/>
+          <w:b/>
+          <w:sz w:val="24"/>
+          <w:szCs w:val="24"/>
+        </w:rPr>
+      </w:pPr>
+    </w:p>
+    <w:p>
+      <w:pPr>
+        <w:spacing w:line="360" w:lineRule="auto"/>
+        <w:jc w:val="center"/>
+        <w:rPr>
+          <w:rFonts w:ascii="Arial" w:hAnsi="Arial" w:cs="Arial"/>
+          <w:b/>
+          <w:sz w:val="24"/>
+          <w:szCs w:val="24"/>
+        </w:rPr>
+      </w:pPr>
+    </w:p>
+    <w:p>
+      <w:pPr>
+        <w:spacing w:line="360" w:lineRule="auto"/>
+        <w:jc w:val="center"/>
+        <w:rPr>
+          <w:rFonts w:ascii="Arial" w:hAnsi="Arial" w:cs="Arial"/>
+          <w:b/>
+          <w:sz w:val="24"/>
+          <w:szCs w:val="24"/>
+        </w:rPr>
+      </w:pPr>
+    </w:p>
+    <w:p>
+      <w:pPr>
+        <w:spacing w:line="360" w:lineRule="auto"/>
+        <w:jc w:val="center"/>
+        <w:rPr>
+          <w:rFonts w:ascii="Arial" w:hAnsi="Arial" w:cs="Arial"/>
+          <w:sz w:val="24"/>
+          <w:szCs w:val="24"/>
+        </w:rPr>
+      </w:pPr>
+      <w:r>
+        <w:rPr>
+          <w:rFonts w:ascii="Arial" w:hAnsi="Arial" w:cs="Arial"/>
+          <w:sz w:val="24"/>
+          <w:szCs w:val="24"/>
+        </w:rPr>
+        <w:t>FELIPE ALVES DE FREITAS</w:t>
+      </w:r>
+    </w:p>
+    <w:p>
+      <w:pPr>
+        <w:spacing w:line="360" w:lineRule="auto"/>
+        <w:jc w:val="center"/>
+        <w:rPr>
+          <w:rFonts w:ascii="Arial" w:hAnsi="Arial" w:cs="Arial"/>
+          <w:b/>
+          <w:sz w:val="24"/>
+          <w:szCs w:val="24"/>
+        </w:rPr>
+      </w:pPr>
+    </w:p>
+    <w:p>
+      <w:pPr>
+        <w:spacing w:line="360" w:lineRule="auto"/>
+        <w:jc w:val="center"/>
+        <w:rPr>
+          <w:rFonts w:ascii="Arial" w:hAnsi="Arial" w:cs="Arial"/>
+          <w:b/>
+          <w:sz w:val="24"/>
+          <w:szCs w:val="24"/>
+        </w:rPr>
+      </w:pPr>
+    </w:p>
+    <w:p>
+      <w:pPr>
+        <w:spacing w:line="360" w:lineRule="auto"/>
+        <w:jc w:val="center"/>
+        <w:rPr>
+          <w:rFonts w:ascii="Arial" w:hAnsi="Arial" w:cs="Arial"/>
+          <w:b/>
+          <w:sz w:val="24"/>
+          <w:szCs w:val="24"/>
+        </w:rPr>
+      </w:pPr>
+    </w:p>
+    <w:p>
+      <w:pPr>
+        <w:spacing w:line="360" w:lineRule="auto"/>
+        <w:jc w:val="center"/>
+        <w:rPr>
+          <w:rFonts w:ascii="Arial" w:hAnsi="Arial" w:cs="Arial"/>
+          <w:b/>
+          <w:sz w:val="24"/>
+          <w:szCs w:val="24"/>
+        </w:rPr>
+      </w:pPr>
+    </w:p>
+    <w:p>
+      <w:pPr>
+        <w:spacing w:line="360" w:lineRule="auto"/>
+        <w:jc w:val="center"/>
+        <w:rPr>
+          <w:rFonts w:ascii="Arial" w:hAnsi="Arial" w:cs="Arial"/>
+          <w:b/>
+          <w:sz w:val="24"/>
+          <w:szCs w:val="24"/>
+        </w:rPr>
+      </w:pPr>
+    </w:p>
+    <w:p>
+      <w:pPr>
+        <w:spacing w:line="360" w:lineRule="auto"/>
+        <w:jc w:val="center"/>
+        <w:rPr>
+          <w:rFonts w:ascii="Arial" w:hAnsi="Arial" w:cs="Arial"/>
+          <w:b/>
+          <w:sz w:val="24"/>
+          <w:szCs w:val="24"/>
+        </w:rPr>
+      </w:pPr>
+      <w:r>
+        <w:rPr>
+          <w:rFonts w:ascii="Arial" w:hAnsi="Arial" w:cs="Arial"/>
+          <w:b/>
+          <w:sz w:val="24"/>
+          <w:szCs w:val="24"/>
+        </w:rPr>
+        <w:t>ALGORITMOS E LÓGICA DE PROGRAMAÇÃO</w:t>
+      </w:r>
+    </w:p>
+    <w:p>
+      <w:pPr>
+        <w:spacing w:line="360" w:lineRule="auto"/>
+        <w:jc w:val="center"/>
+        <w:rPr>
+          <w:rFonts w:ascii="Arial" w:hAnsi="Arial" w:cs="Arial"/>
+          <w:b/>
+          <w:sz w:val="24"/>
+          <w:szCs w:val="24"/>
+        </w:rPr>
+      </w:pPr>
+    </w:p>
+    <w:p>
+      <w:pPr>
+        <w:spacing w:line="360" w:lineRule="auto"/>
+        <w:jc w:val="center"/>
+        <w:rPr>
+          <w:rFonts w:ascii="Arial" w:hAnsi="Arial" w:cs="Arial"/>
+          <w:b/>
+          <w:sz w:val="24"/>
+          <w:szCs w:val="24"/>
+        </w:rPr>
+      </w:pPr>
+    </w:p>
+    <w:p>
+      <w:pPr>
+        <w:spacing w:line="360" w:lineRule="auto"/>
+        <w:jc w:val="center"/>
+        <w:rPr>
+          <w:rFonts w:ascii="Arial" w:hAnsi="Arial" w:cs="Arial"/>
+          <w:b/>
+          <w:sz w:val="24"/>
+          <w:szCs w:val="24"/>
+        </w:rPr>
+      </w:pPr>
+    </w:p>
+    <w:p>
+      <w:pPr>
+        <w:spacing w:line="360" w:lineRule="auto"/>
+        <w:jc w:val="center"/>
+        <w:rPr>
+          <w:rFonts w:ascii="Arial" w:hAnsi="Arial" w:cs="Arial"/>
+          <w:b/>
+          <w:sz w:val="24"/>
+          <w:szCs w:val="24"/>
+        </w:rPr>
+      </w:pPr>
+    </w:p>
+    <w:p>
+      <w:pPr>
+        <w:spacing w:line="360" w:lineRule="auto"/>
+        <w:jc w:val="center"/>
+        <w:rPr>
+          <w:rFonts w:ascii="Arial" w:hAnsi="Arial" w:cs="Arial"/>
+          <w:b/>
+          <w:sz w:val="24"/>
+          <w:szCs w:val="24"/>
+        </w:rPr>
+      </w:pPr>
+    </w:p>
+    <w:p>
+      <w:pPr>
+        <w:spacing w:line="360" w:lineRule="auto"/>
+        <w:rPr>
+          <w:rFonts w:ascii="Arial" w:hAnsi="Arial" w:cs="Arial"/>
+          <w:b/>
+          <w:sz w:val="24"/>
+          <w:szCs w:val="24"/>
+        </w:rPr>
+      </w:pPr>
+    </w:p>
+    <w:p>
+      <w:pPr>
+        <w:spacing w:line="360" w:lineRule="auto"/>
+        <w:jc w:val="center"/>
+        <w:rPr>
+          <w:rFonts w:ascii="Arial" w:hAnsi="Arial" w:cs="Arial"/>
+          <w:b/>
+          <w:sz w:val="24"/>
+          <w:szCs w:val="24"/>
+        </w:rPr>
+      </w:pPr>
+    </w:p>
+    <w:p>
+      <w:pPr>
+        <w:spacing w:line="360" w:lineRule="auto"/>
+        <w:jc w:val="center"/>
+        <w:rPr>
+          <w:rFonts w:ascii="Arial" w:hAnsi="Arial" w:cs="Arial"/>
+          <w:b/>
+          <w:sz w:val="24"/>
+          <w:szCs w:val="24"/>
+        </w:rPr>
+      </w:pPr>
+    </w:p>
+    <w:p>
+      <w:pPr>
+        <w:spacing w:line="360" w:lineRule="auto"/>
+        <w:jc w:val="center"/>
+        <w:rPr>
+          <w:rFonts w:ascii="Arial" w:hAnsi="Arial" w:cs="Arial"/>
+          <w:b/>
+          <w:sz w:val="24"/>
+          <w:szCs w:val="24"/>
+        </w:rPr>
+      </w:pPr>
+    </w:p>
+    <w:p>
+      <w:pPr>
+        <w:spacing w:line="360" w:lineRule="auto"/>
+        <w:jc w:val="center"/>
+        <w:rPr>
+          <w:rFonts w:ascii="Arial" w:hAnsi="Arial" w:cs="Arial"/>
+          <w:b/>
+          <w:sz w:val="24"/>
+          <w:szCs w:val="24"/>
+        </w:rPr>
+      </w:pPr>
+    </w:p>
+    <w:p>
+      <w:pPr>
+        <w:spacing w:line="360" w:lineRule="auto"/>
+        <w:jc w:val="center"/>
+        <w:rPr>
+          <w:rFonts w:ascii="Arial" w:hAnsi="Arial" w:cs="Arial"/>
+          <w:b/>
+          <w:sz w:val="24"/>
+          <w:szCs w:val="24"/>
+        </w:rPr>
+      </w:pPr>
+      <w:r>
+        <w:rPr>
+          <w:rFonts w:ascii="Arial" w:hAnsi="Arial" w:cs="Arial"/>
+          <w:b/>
+          <w:sz w:val="24"/>
+          <w:szCs w:val="24"/>
+        </w:rPr>
+        <w:t>CUIABÁ</w:t>
+      </w:r>
+    </w:p>
+    <w:p>
+      <w:pPr>
+        <w:spacing w:line="360" w:lineRule="auto"/>
+        <w:jc w:val="center"/>
+        <w:rPr>
+          <w:rFonts w:ascii="Arial" w:hAnsi="Arial" w:cs="Arial"/>
+          <w:b/>
+          <w:sz w:val="24"/>
+          <w:szCs w:val="24"/>
+        </w:rPr>
+      </w:pPr>
+      <w:r>
+        <w:rPr>
+          <w:rFonts w:ascii="Arial" w:hAnsi="Arial" w:cs="Arial"/>
+          <w:b/>
+          <w:sz w:val="24"/>
+          <w:szCs w:val="24"/>
+        </w:rPr>
+        <w:t>2024</w:t>
+      </w:r>
+    </w:p>
+    <w:p>
+      <w:pPr>
+        <w:pStyle w:val="CabealhodoSumrio"/>
+        <w:spacing w:line="360" w:lineRule="auto"/>
+        <w:jc w:val="center"/>
+        <w:rPr>
+          <w:rFonts w:ascii="Arial" w:eastAsiaTheme="minorHAnsi" w:hAnsi="Arial" w:cs="Arial"/>
+          <w:b/>
+          <w:color w:val="auto"/>
+          <w:sz w:val="24"/>
+          <w:szCs w:val="24"/>
+          <w:lang w:eastAsia="en-US"/>
+        </w:rPr>
+      </w:pPr>
+      <w:bookmarkStart w:id="0" w:name="_Toc160611937"/>
+      <w:r>
+        <w:rPr>
+          <w:rFonts w:ascii="Arial" w:eastAsiaTheme="minorHAnsi" w:hAnsi="Arial" w:cs="Arial"/>
+          <w:b/>
+          <w:color w:val="auto"/>
+          <w:sz w:val="24"/>
+          <w:szCs w:val="24"/>
+          <w:lang w:eastAsia="en-US"/>
+        </w:rPr>
+        <w:lastRenderedPageBreak/>
+        <w:t>SESC</w:t>
+      </w:r>
+    </w:p>
+    <w:p>
+      <w:pPr>
+        <w:spacing w:line="360" w:lineRule="auto"/>
+        <w:jc w:val="center"/>
+        <w:rPr>
+          <w:rFonts w:ascii="Arial" w:hAnsi="Arial" w:cs="Arial"/>
+          <w:b/>
+          <w:sz w:val="24"/>
+          <w:szCs w:val="24"/>
+        </w:rPr>
+      </w:pPr>
+      <w:r>
+        <w:rPr>
+          <w:rFonts w:ascii="Arial" w:hAnsi="Arial" w:cs="Arial"/>
+          <w:b/>
+          <w:sz w:val="24"/>
+          <w:szCs w:val="24"/>
+        </w:rPr>
+        <w:t>SENAC</w:t>
+      </w:r>
+    </w:p>
+    <w:p>
+      <w:pPr>
+        <w:spacing w:line="360" w:lineRule="auto"/>
+        <w:jc w:val="center"/>
+        <w:rPr>
+          <w:rFonts w:ascii="Arial" w:hAnsi="Arial" w:cs="Arial"/>
+          <w:b/>
+          <w:sz w:val="24"/>
+          <w:szCs w:val="24"/>
+        </w:rPr>
+      </w:pPr>
+    </w:p>
+    <w:p>
+      <w:pPr>
+        <w:spacing w:line="360" w:lineRule="auto"/>
+        <w:jc w:val="center"/>
+        <w:rPr>
+          <w:rFonts w:ascii="Arial" w:hAnsi="Arial" w:cs="Arial"/>
+          <w:b/>
+          <w:sz w:val="24"/>
+          <w:szCs w:val="24"/>
+        </w:rPr>
+      </w:pPr>
+    </w:p>
+    <w:p>
+      <w:pPr>
+        <w:spacing w:line="360" w:lineRule="auto"/>
+        <w:jc w:val="center"/>
+        <w:rPr>
+          <w:rFonts w:ascii="Arial" w:hAnsi="Arial" w:cs="Arial"/>
+          <w:b/>
+          <w:sz w:val="24"/>
+          <w:szCs w:val="24"/>
+        </w:rPr>
+      </w:pPr>
+    </w:p>
+    <w:p>
+      <w:pPr>
+        <w:spacing w:line="360" w:lineRule="auto"/>
+        <w:jc w:val="center"/>
+        <w:rPr>
+          <w:rFonts w:ascii="Arial" w:hAnsi="Arial" w:cs="Arial"/>
+          <w:sz w:val="24"/>
+          <w:szCs w:val="24"/>
+        </w:rPr>
+      </w:pPr>
+      <w:r>
+        <w:rPr>
+          <w:rFonts w:ascii="Arial" w:hAnsi="Arial" w:cs="Arial"/>
+          <w:sz w:val="24"/>
+          <w:szCs w:val="24"/>
+        </w:rPr>
+        <w:t>FELIPE ALVES DE FREITAS</w:t>
+      </w:r>
+    </w:p>
+    <w:p>
+      <w:pPr>
+        <w:spacing w:line="360" w:lineRule="auto"/>
+        <w:jc w:val="center"/>
+        <w:rPr>
+          <w:rFonts w:ascii="Arial" w:hAnsi="Arial" w:cs="Arial"/>
+          <w:b/>
+          <w:sz w:val="24"/>
+          <w:szCs w:val="24"/>
+        </w:rPr>
+      </w:pPr>
+    </w:p>
+    <w:p>
+      <w:pPr>
+        <w:spacing w:line="360" w:lineRule="auto"/>
+        <w:jc w:val="center"/>
+        <w:rPr>
+          <w:rFonts w:ascii="Arial" w:hAnsi="Arial" w:cs="Arial"/>
+          <w:b/>
+          <w:sz w:val="24"/>
+          <w:szCs w:val="24"/>
+        </w:rPr>
+      </w:pPr>
+    </w:p>
+    <w:p>
+      <w:pPr>
+        <w:spacing w:line="360" w:lineRule="auto"/>
+        <w:jc w:val="center"/>
+        <w:rPr>
+          <w:rFonts w:ascii="Arial" w:hAnsi="Arial" w:cs="Arial"/>
+          <w:b/>
+          <w:sz w:val="24"/>
+          <w:szCs w:val="24"/>
+        </w:rPr>
+      </w:pPr>
+    </w:p>
+    <w:p>
+      <w:pPr>
+        <w:spacing w:line="360" w:lineRule="auto"/>
+        <w:jc w:val="center"/>
+        <w:rPr>
+          <w:rFonts w:ascii="Arial" w:hAnsi="Arial" w:cs="Arial"/>
+          <w:b/>
+          <w:sz w:val="24"/>
+          <w:szCs w:val="24"/>
+        </w:rPr>
+      </w:pPr>
+    </w:p>
+    <w:p>
+      <w:pPr>
+        <w:spacing w:line="360" w:lineRule="auto"/>
+        <w:jc w:val="center"/>
+        <w:rPr>
+          <w:rFonts w:ascii="Arial" w:hAnsi="Arial" w:cs="Arial"/>
+          <w:b/>
+          <w:sz w:val="24"/>
+          <w:szCs w:val="24"/>
+        </w:rPr>
+      </w:pPr>
+    </w:p>
+    <w:p>
+      <w:pPr>
+        <w:spacing w:line="360" w:lineRule="auto"/>
+        <w:jc w:val="center"/>
+        <w:rPr>
+          <w:rFonts w:ascii="Arial" w:hAnsi="Arial" w:cs="Arial"/>
+          <w:b/>
+          <w:sz w:val="24"/>
+          <w:szCs w:val="24"/>
+        </w:rPr>
+      </w:pPr>
+      <w:r>
+        <w:rPr>
+          <w:rFonts w:ascii="Arial" w:hAnsi="Arial" w:cs="Arial"/>
+          <w:b/>
+          <w:sz w:val="24"/>
+          <w:szCs w:val="24"/>
+        </w:rPr>
+        <w:t>ALGORITMOS E LÓGICA DE PROGRAMAÇÃO</w:t>
+      </w:r>
+    </w:p>
+    <w:p>
+      <w:pPr>
+        <w:spacing w:line="360" w:lineRule="auto"/>
+        <w:jc w:val="center"/>
+        <w:rPr>
+          <w:rFonts w:ascii="Arial" w:hAnsi="Arial" w:cs="Arial"/>
+          <w:b/>
+          <w:sz w:val="24"/>
+          <w:szCs w:val="24"/>
+        </w:rPr>
+      </w:pPr>
+    </w:p>
+    <w:p>
+      <w:pPr>
+        <w:spacing w:line="360" w:lineRule="auto"/>
+        <w:jc w:val="center"/>
+        <w:rPr>
+          <w:rFonts w:ascii="Arial" w:hAnsi="Arial" w:cs="Arial"/>
+          <w:b/>
+          <w:sz w:val="24"/>
+          <w:szCs w:val="24"/>
+        </w:rPr>
+      </w:pPr>
+    </w:p>
+    <w:p>
+      <w:pPr>
+        <w:spacing w:line="360" w:lineRule="auto"/>
+        <w:rPr>
+          <w:rFonts w:ascii="Arial" w:hAnsi="Arial" w:cs="Arial"/>
+          <w:b/>
+          <w:sz w:val="24"/>
+          <w:szCs w:val="24"/>
+        </w:rPr>
+      </w:pPr>
+    </w:p>
+    <w:p>
+      <w:pPr>
+        <w:spacing w:line="360" w:lineRule="auto"/>
+        <w:ind w:left="4956"/>
+        <w:jc w:val="both"/>
+        <w:rPr>
+          <w:rFonts w:ascii="Arial" w:hAnsi="Arial" w:cs="Arial"/>
+          <w:sz w:val="24"/>
+          <w:szCs w:val="24"/>
+        </w:rPr>
+      </w:pPr>
+      <w:r>
+        <w:rPr>
+          <w:rFonts w:ascii="Arial" w:hAnsi="Arial" w:cs="Arial"/>
+          <w:sz w:val="24"/>
+          <w:szCs w:val="24"/>
+        </w:rPr>
+        <w:t>Trabalho sobre algoritmo e lógica da programação apresentado ao SENAC como requisito para a obtenção de NOTA</w:t>
+      </w:r>
+    </w:p>
+    <w:p>
+      <w:pPr>
+        <w:spacing w:line="360" w:lineRule="auto"/>
+        <w:ind w:left="4956"/>
+        <w:jc w:val="both"/>
+        <w:rPr>
+          <w:rFonts w:ascii="Arial" w:hAnsi="Arial" w:cs="Arial"/>
+          <w:sz w:val="24"/>
+          <w:szCs w:val="24"/>
+        </w:rPr>
+      </w:pPr>
+      <w:r>
+        <w:rPr>
+          <w:rFonts w:ascii="Arial" w:hAnsi="Arial" w:cs="Arial"/>
+          <w:sz w:val="24"/>
+          <w:szCs w:val="24"/>
+        </w:rPr>
+        <w:t xml:space="preserve">Orientador(a): Wanderson </w:t>
+      </w:r>
+      <w:proofErr w:type="spellStart"/>
+      <w:r>
+        <w:rPr>
+          <w:rFonts w:ascii="Arial" w:hAnsi="Arial" w:cs="Arial"/>
+          <w:sz w:val="24"/>
+          <w:szCs w:val="24"/>
+        </w:rPr>
+        <w:t>Timoteo</w:t>
+      </w:r>
+      <w:proofErr w:type="spellEnd"/>
+    </w:p>
+    <w:p>
+      <w:pPr>
+        <w:spacing w:line="360" w:lineRule="auto"/>
+        <w:jc w:val="center"/>
+        <w:rPr>
+          <w:rFonts w:ascii="Arial" w:hAnsi="Arial" w:cs="Arial"/>
+          <w:b/>
+          <w:sz w:val="24"/>
+          <w:szCs w:val="24"/>
+        </w:rPr>
+      </w:pPr>
+    </w:p>
+    <w:p>
+      <w:pPr>
+        <w:spacing w:line="360" w:lineRule="auto"/>
+        <w:jc w:val="center"/>
+        <w:rPr>
+          <w:rFonts w:ascii="Arial" w:hAnsi="Arial" w:cs="Arial"/>
+          <w:b/>
+          <w:sz w:val="24"/>
+          <w:szCs w:val="24"/>
+        </w:rPr>
+      </w:pPr>
+    </w:p>
+    <w:p>
+      <w:pPr>
+        <w:spacing w:line="360" w:lineRule="auto"/>
+        <w:rPr>
+          <w:rFonts w:ascii="Arial" w:hAnsi="Arial" w:cs="Arial"/>
+          <w:b/>
+          <w:sz w:val="24"/>
+          <w:szCs w:val="24"/>
+        </w:rPr>
+      </w:pPr>
+    </w:p>
+    <w:p>
+      <w:pPr>
+        <w:spacing w:line="360" w:lineRule="auto"/>
+        <w:jc w:val="center"/>
+        <w:rPr>
+          <w:rFonts w:ascii="Arial" w:hAnsi="Arial" w:cs="Arial"/>
+          <w:b/>
+          <w:sz w:val="24"/>
+          <w:szCs w:val="24"/>
+        </w:rPr>
+      </w:pPr>
+    </w:p>
+    <w:p>
+      <w:pPr>
+        <w:spacing w:line="360" w:lineRule="auto"/>
+        <w:jc w:val="center"/>
+        <w:rPr>
+          <w:rFonts w:ascii="Arial" w:hAnsi="Arial" w:cs="Arial"/>
+          <w:b/>
+          <w:sz w:val="24"/>
+          <w:szCs w:val="24"/>
+        </w:rPr>
+      </w:pPr>
+      <w:r>
+        <w:rPr>
+          <w:rFonts w:ascii="Arial" w:hAnsi="Arial" w:cs="Arial"/>
+          <w:b/>
+          <w:sz w:val="24"/>
+          <w:szCs w:val="24"/>
+        </w:rPr>
+        <w:t>CUIABÁ</w:t>
+      </w:r>
+    </w:p>
+    <w:p>
+      <w:pPr>
+        <w:spacing w:line="360" w:lineRule="auto"/>
+        <w:jc w:val="center"/>
+        <w:rPr>
+          <w:rFonts w:ascii="Arial" w:hAnsi="Arial" w:cs="Arial"/>
+          <w:b/>
+          <w:sz w:val="24"/>
+          <w:szCs w:val="24"/>
+        </w:rPr>
+      </w:pPr>
+      <w:r>
+        <w:rPr>
+          <w:rFonts w:ascii="Arial" w:hAnsi="Arial" w:cs="Arial"/>
+          <w:b/>
+          <w:sz w:val="24"/>
+          <w:szCs w:val="24"/>
+        </w:rPr>
+        <w:t>2024</w:t>
+      </w:r>
+    </w:p>
     <w:sdt>
       <w:sdtPr>
-        <w:rPr>
-          <w:rFonts w:ascii="Arial" w:hAnsi="Arial" w:cs="Arial"/>
-          <w:sz w:val="24"/>
-          <w:szCs w:val="24"/>
-        </w:rPr>
-        <w:id w:val="-192306080"/>
+        <w:id w:val="1834565679"/>
         <w:docPartObj>
           <w:docPartGallery w:val="Table of Contents"/>
           <w:docPartUnique/>
@@ -62,6 +763,7 @@
             <w:pStyle w:val="Sumrio1"/>
             <w:rPr>
               <w:rFonts w:eastAsiaTheme="minorEastAsia"/>
+              <w:b w:val="0"/>
               <w:lang w:eastAsia="pt-BR"/>
             </w:rPr>
           </w:pPr>
@@ -74,7 +776,7 @@
           <w:r>
             <w:fldChar w:fldCharType="separate"/>
           </w:r>
-          <w:hyperlink w:anchor="_Toc160611937" w:history="1">
+          <w:hyperlink w:anchor="_Toc160613782" w:history="1">
             <w:r>
               <w:rPr>
                 <w:rStyle w:val="Hyperlink"/>
@@ -97,7 +799,7 @@
               <w:rPr>
                 <w:webHidden/>
               </w:rPr>
-              <w:instrText xml:space="preserve"> PAGEREF _Toc160611937 \h </w:instrText>
+              <w:instrText xml:space="preserve"> PAGEREF _Toc160613782 \h </w:instrText>
             </w:r>
             <w:r>
               <w:rPr>
@@ -128,7 +830,7 @@
           <w:pPr>
             <w:pStyle w:val="Sumrio3"/>
             <w:tabs>
-              <w:tab w:val="right" w:leader="dot" w:pos="8494"/>
+              <w:tab w:val="right" w:leader="dot" w:pos="9061"/>
             </w:tabs>
             <w:rPr>
               <w:rFonts w:ascii="Arial" w:eastAsiaTheme="minorEastAsia" w:hAnsi="Arial" w:cs="Arial"/>
@@ -138,7 +840,7 @@
               <w:lang w:eastAsia="pt-BR"/>
             </w:rPr>
           </w:pPr>
-          <w:hyperlink w:anchor="_Toc160611938" w:history="1">
+          <w:hyperlink w:anchor="_Toc160613783" w:history="1">
             <w:r>
               <w:rPr>
                 <w:rStyle w:val="Hyperlink"/>
@@ -179,7 +881,7 @@
                 <w:sz w:val="24"/>
                 <w:szCs w:val="24"/>
               </w:rPr>
-              <w:instrText xml:space="preserve"> PAGEREF _Toc160611938 \h </w:instrText>
+              <w:instrText xml:space="preserve"> PAGEREF _Toc160613783 \h </w:instrText>
             </w:r>
             <w:r>
               <w:rPr>
@@ -226,7 +928,7 @@
           <w:pPr>
             <w:pStyle w:val="Sumrio3"/>
             <w:tabs>
-              <w:tab w:val="right" w:leader="dot" w:pos="8494"/>
+              <w:tab w:val="right" w:leader="dot" w:pos="9061"/>
             </w:tabs>
             <w:rPr>
               <w:rFonts w:ascii="Arial" w:eastAsiaTheme="minorEastAsia" w:hAnsi="Arial" w:cs="Arial"/>
@@ -236,7 +938,7 @@
               <w:lang w:eastAsia="pt-BR"/>
             </w:rPr>
           </w:pPr>
-          <w:hyperlink w:anchor="_Toc160611939" w:history="1">
+          <w:hyperlink w:anchor="_Toc160613784" w:history="1">
             <w:r>
               <w:rPr>
                 <w:rStyle w:val="Hyperlink"/>
@@ -277,7 +979,7 @@
                 <w:sz w:val="24"/>
                 <w:szCs w:val="24"/>
               </w:rPr>
-              <w:instrText xml:space="preserve"> PAGEREF _Toc160611939 \h </w:instrText>
+              <w:instrText xml:space="preserve"> PAGEREF _Toc160613784 \h </w:instrText>
             </w:r>
             <w:r>
               <w:rPr>
@@ -325,10 +1027,11 @@
             <w:pStyle w:val="Sumrio1"/>
             <w:rPr>
               <w:rFonts w:eastAsiaTheme="minorEastAsia"/>
+              <w:b w:val="0"/>
               <w:lang w:eastAsia="pt-BR"/>
             </w:rPr>
           </w:pPr>
-          <w:hyperlink w:anchor="_Toc160611940" w:history="1">
+          <w:hyperlink w:anchor="_Toc160613785" w:history="1">
             <w:r>
               <w:rPr>
                 <w:rStyle w:val="Hyperlink"/>
@@ -352,7 +1055,7 @@
               <w:rPr>
                 <w:webHidden/>
               </w:rPr>
-              <w:instrText xml:space="preserve"> PAGEREF _Toc160611940 \h </w:instrText>
+              <w:instrText xml:space="preserve"> PAGEREF _Toc160613785 \h </w:instrText>
             </w:r>
             <w:r>
               <w:rPr>
@@ -383,7 +1086,7 @@
           <w:pPr>
             <w:pStyle w:val="Sumrio3"/>
             <w:tabs>
-              <w:tab w:val="right" w:leader="dot" w:pos="8494"/>
+              <w:tab w:val="right" w:leader="dot" w:pos="9061"/>
             </w:tabs>
             <w:rPr>
               <w:rFonts w:ascii="Arial" w:eastAsiaTheme="minorEastAsia" w:hAnsi="Arial" w:cs="Arial"/>
@@ -393,7 +1096,7 @@
               <w:lang w:eastAsia="pt-BR"/>
             </w:rPr>
           </w:pPr>
-          <w:hyperlink w:anchor="_Toc160611941" w:history="1">
+          <w:hyperlink w:anchor="_Toc160613786" w:history="1">
             <w:r>
               <w:rPr>
                 <w:rStyle w:val="Hyperlink"/>
@@ -434,7 +1137,7 @@
                 <w:sz w:val="24"/>
                 <w:szCs w:val="24"/>
               </w:rPr>
-              <w:instrText xml:space="preserve"> PAGEREF _Toc160611941 \h </w:instrText>
+              <w:instrText xml:space="preserve"> PAGEREF _Toc160613786 \h </w:instrText>
             </w:r>
             <w:r>
               <w:rPr>
@@ -481,7 +1184,7 @@
           <w:pPr>
             <w:pStyle w:val="Sumrio3"/>
             <w:tabs>
-              <w:tab w:val="right" w:leader="dot" w:pos="8494"/>
+              <w:tab w:val="right" w:leader="dot" w:pos="9061"/>
             </w:tabs>
             <w:rPr>
               <w:rFonts w:ascii="Arial" w:eastAsiaTheme="minorEastAsia" w:hAnsi="Arial" w:cs="Arial"/>
@@ -491,7 +1194,7 @@
               <w:lang w:eastAsia="pt-BR"/>
             </w:rPr>
           </w:pPr>
-          <w:hyperlink w:anchor="_Toc160611942" w:history="1">
+          <w:hyperlink w:anchor="_Toc160613787" w:history="1">
             <w:r>
               <w:rPr>
                 <w:rStyle w:val="Hyperlink"/>
@@ -532,7 +1235,7 @@
                 <w:sz w:val="24"/>
                 <w:szCs w:val="24"/>
               </w:rPr>
-              <w:instrText xml:space="preserve"> PAGEREF _Toc160611942 \h </w:instrText>
+              <w:instrText xml:space="preserve"> PAGEREF _Toc160613787 \h </w:instrText>
             </w:r>
             <w:r>
               <w:rPr>
@@ -580,10 +1283,11 @@
             <w:pStyle w:val="Sumrio1"/>
             <w:rPr>
               <w:rFonts w:eastAsiaTheme="minorEastAsia"/>
+              <w:b w:val="0"/>
               <w:lang w:eastAsia="pt-BR"/>
             </w:rPr>
           </w:pPr>
-          <w:hyperlink w:anchor="_Toc160611943" w:history="1">
+          <w:hyperlink w:anchor="_Toc160613788" w:history="1">
             <w:r>
               <w:rPr>
                 <w:rStyle w:val="Hyperlink"/>
@@ -606,7 +1310,7 @@
               <w:rPr>
                 <w:webHidden/>
               </w:rPr>
-              <w:instrText xml:space="preserve"> PAGEREF _Toc160611943 \h </w:instrText>
+              <w:instrText xml:space="preserve"> PAGEREF _Toc160613788 \h </w:instrText>
             </w:r>
             <w:r>
               <w:rPr>
@@ -637,7 +1341,7 @@
           <w:pPr>
             <w:pStyle w:val="Sumrio3"/>
             <w:tabs>
-              <w:tab w:val="right" w:leader="dot" w:pos="8494"/>
+              <w:tab w:val="right" w:leader="dot" w:pos="9061"/>
             </w:tabs>
             <w:rPr>
               <w:rFonts w:ascii="Arial" w:eastAsiaTheme="minorEastAsia" w:hAnsi="Arial" w:cs="Arial"/>
@@ -647,7 +1351,7 @@
               <w:lang w:eastAsia="pt-BR"/>
             </w:rPr>
           </w:pPr>
-          <w:hyperlink w:anchor="_Toc160611944" w:history="1">
+          <w:hyperlink w:anchor="_Toc160613789" w:history="1">
             <w:r>
               <w:rPr>
                 <w:rStyle w:val="Hyperlink"/>
@@ -688,7 +1392,7 @@
                 <w:sz w:val="24"/>
                 <w:szCs w:val="24"/>
               </w:rPr>
-              <w:instrText xml:space="preserve"> PAGEREF _Toc160611944 \h </w:instrText>
+              <w:instrText xml:space="preserve"> PAGEREF _Toc160613789 \h </w:instrText>
             </w:r>
             <w:r>
               <w:rPr>
@@ -735,7 +1439,7 @@
           <w:pPr>
             <w:pStyle w:val="Sumrio3"/>
             <w:tabs>
-              <w:tab w:val="right" w:leader="dot" w:pos="8494"/>
+              <w:tab w:val="right" w:leader="dot" w:pos="9061"/>
             </w:tabs>
             <w:rPr>
               <w:rFonts w:ascii="Arial" w:eastAsiaTheme="minorEastAsia" w:hAnsi="Arial" w:cs="Arial"/>
@@ -745,7 +1449,7 @@
               <w:lang w:eastAsia="pt-BR"/>
             </w:rPr>
           </w:pPr>
-          <w:hyperlink w:anchor="_Toc160611945" w:history="1">
+          <w:hyperlink w:anchor="_Toc160613790" w:history="1">
             <w:r>
               <w:rPr>
                 <w:rStyle w:val="Hyperlink"/>
@@ -786,7 +1490,7 @@
                 <w:sz w:val="24"/>
                 <w:szCs w:val="24"/>
               </w:rPr>
-              <w:instrText xml:space="preserve"> PAGEREF _Toc160611945 \h </w:instrText>
+              <w:instrText xml:space="preserve"> PAGEREF _Toc160613790 \h </w:instrText>
             </w:r>
             <w:r>
               <w:rPr>
@@ -834,10 +1538,11 @@
             <w:pStyle w:val="Sumrio1"/>
             <w:rPr>
               <w:rFonts w:eastAsiaTheme="minorEastAsia"/>
+              <w:b w:val="0"/>
               <w:lang w:eastAsia="pt-BR"/>
             </w:rPr>
           </w:pPr>
-          <w:hyperlink w:anchor="_Toc160611946" w:history="1">
+          <w:hyperlink w:anchor="_Toc160613791" w:history="1">
             <w:r>
               <w:rPr>
                 <w:rStyle w:val="Hyperlink"/>
@@ -860,7 +1565,7 @@
               <w:rPr>
                 <w:webHidden/>
               </w:rPr>
-              <w:instrText xml:space="preserve"> PAGEREF _Toc160611946 \h </w:instrText>
+              <w:instrText xml:space="preserve"> PAGEREF _Toc160613791 \h </w:instrText>
             </w:r>
             <w:r>
               <w:rPr>
@@ -891,7 +1596,7 @@
           <w:pPr>
             <w:pStyle w:val="Sumrio3"/>
             <w:tabs>
-              <w:tab w:val="right" w:leader="dot" w:pos="8494"/>
+              <w:tab w:val="right" w:leader="dot" w:pos="9061"/>
             </w:tabs>
             <w:rPr>
               <w:rFonts w:ascii="Arial" w:eastAsiaTheme="minorEastAsia" w:hAnsi="Arial" w:cs="Arial"/>
@@ -901,7 +1606,7 @@
               <w:lang w:eastAsia="pt-BR"/>
             </w:rPr>
           </w:pPr>
-          <w:hyperlink w:anchor="_Toc160611947" w:history="1">
+          <w:hyperlink w:anchor="_Toc160613792" w:history="1">
             <w:r>
               <w:rPr>
                 <w:rStyle w:val="Hyperlink"/>
@@ -942,7 +1647,7 @@
                 <w:sz w:val="24"/>
                 <w:szCs w:val="24"/>
               </w:rPr>
-              <w:instrText xml:space="preserve"> PAGEREF _Toc160611947 \h </w:instrText>
+              <w:instrText xml:space="preserve"> PAGEREF _Toc160613792 \h </w:instrText>
             </w:r>
             <w:r>
               <w:rPr>
@@ -989,7 +1694,7 @@
           <w:pPr>
             <w:pStyle w:val="Sumrio3"/>
             <w:tabs>
-              <w:tab w:val="right" w:leader="dot" w:pos="8494"/>
+              <w:tab w:val="right" w:leader="dot" w:pos="9061"/>
             </w:tabs>
             <w:rPr>
               <w:rFonts w:ascii="Arial" w:eastAsiaTheme="minorEastAsia" w:hAnsi="Arial" w:cs="Arial"/>
@@ -999,7 +1704,7 @@
               <w:lang w:eastAsia="pt-BR"/>
             </w:rPr>
           </w:pPr>
-          <w:hyperlink w:anchor="_Toc160611948" w:history="1">
+          <w:hyperlink w:anchor="_Toc160613793" w:history="1">
             <w:r>
               <w:rPr>
                 <w:rStyle w:val="Hyperlink"/>
@@ -1040,7 +1745,7 @@
                 <w:sz w:val="24"/>
                 <w:szCs w:val="24"/>
               </w:rPr>
-              <w:instrText xml:space="preserve"> PAGEREF _Toc160611948 \h </w:instrText>
+              <w:instrText xml:space="preserve"> PAGEREF _Toc160613793 \h </w:instrText>
             </w:r>
             <w:r>
               <w:rPr>
@@ -1087,7 +1792,7 @@
           <w:pPr>
             <w:pStyle w:val="Sumrio3"/>
             <w:tabs>
-              <w:tab w:val="right" w:leader="dot" w:pos="8494"/>
+              <w:tab w:val="right" w:leader="dot" w:pos="9061"/>
             </w:tabs>
             <w:rPr>
               <w:rFonts w:ascii="Arial" w:eastAsiaTheme="minorEastAsia" w:hAnsi="Arial" w:cs="Arial"/>
@@ -1097,7 +1802,7 @@
               <w:lang w:eastAsia="pt-BR"/>
             </w:rPr>
           </w:pPr>
-          <w:hyperlink w:anchor="_Toc160611949" w:history="1">
+          <w:hyperlink w:anchor="_Toc160613794" w:history="1">
             <w:r>
               <w:rPr>
                 <w:rStyle w:val="Hyperlink"/>
@@ -1138,7 +1843,7 @@
                 <w:sz w:val="24"/>
                 <w:szCs w:val="24"/>
               </w:rPr>
-              <w:instrText xml:space="preserve"> PAGEREF _Toc160611949 \h </w:instrText>
+              <w:instrText xml:space="preserve"> PAGEREF _Toc160613794 \h </w:instrText>
             </w:r>
             <w:r>
               <w:rPr>
@@ -1182,15 +1887,6 @@
           </w:hyperlink>
         </w:p>
         <w:p>
-          <w:pPr>
-            <w:rPr>
-              <w:rFonts w:ascii="Arial" w:hAnsi="Arial" w:cs="Arial"/>
-              <w:b/>
-              <w:bCs/>
-              <w:sz w:val="24"/>
-              <w:szCs w:val="24"/>
-            </w:rPr>
-          </w:pPr>
           <w:r>
             <w:rPr>
               <w:rFonts w:ascii="Arial" w:hAnsi="Arial" w:cs="Arial"/>
@@ -1202,15 +1898,13 @@
             <w:fldChar w:fldCharType="end"/>
           </w:r>
         </w:p>
-        <w:bookmarkStart w:id="0" w:name="_GoBack" w:displacedByCustomXml="next"/>
-        <w:bookmarkEnd w:id="0" w:displacedByCustomXml="next"/>
       </w:sdtContent>
     </w:sdt>
     <w:p>
       <w:pPr>
         <w:pStyle w:val="ElementosABNT"/>
       </w:pPr>
-      <w:bookmarkStart w:id="1" w:name="_Toc160611937"/>
+      <w:bookmarkStart w:id="1" w:name="_Toc160613782"/>
     </w:p>
     <w:p>
       <w:pPr>
@@ -1287,139 +1981,70 @@
         <w:pStyle w:val="ElementosABNT"/>
       </w:pPr>
     </w:p>
-    <w:p>
-      <w:pPr>
-        <w:pStyle w:val="ElementosABNT"/>
-      </w:pPr>
-    </w:p>
-    <w:p>
-      <w:pPr>
-        <w:pStyle w:val="ElementosABNT"/>
-      </w:pPr>
-    </w:p>
-    <w:p>
-      <w:pPr>
-        <w:pStyle w:val="ElementosABNT"/>
-      </w:pPr>
-    </w:p>
-    <w:p>
-      <w:pPr>
-        <w:pStyle w:val="ElementosABNT"/>
-      </w:pPr>
-    </w:p>
-    <w:p>
-      <w:pPr>
-        <w:pStyle w:val="ElementosABNT"/>
-      </w:pPr>
-    </w:p>
-    <w:p>
-      <w:pPr>
-        <w:pStyle w:val="ElementosABNT"/>
-      </w:pPr>
-    </w:p>
-    <w:p>
-      <w:pPr>
-        <w:pStyle w:val="ElementosABNT"/>
-      </w:pPr>
-    </w:p>
-    <w:p>
-      <w:pPr>
-        <w:pStyle w:val="ElementosABNT"/>
-      </w:pPr>
-    </w:p>
-    <w:p>
-      <w:pPr>
-        <w:pStyle w:val="ElementosABNT"/>
-      </w:pPr>
-    </w:p>
-    <w:p>
-      <w:pPr>
-        <w:pStyle w:val="ElementosABNT"/>
-      </w:pPr>
-    </w:p>
-    <w:p>
-      <w:pPr>
-        <w:pStyle w:val="ElementosABNT"/>
-      </w:pPr>
-    </w:p>
-    <w:p>
-      <w:pPr>
-        <w:pStyle w:val="ElementosABNT"/>
-      </w:pPr>
-    </w:p>
-    <w:p>
-      <w:pPr>
-        <w:pStyle w:val="ElementosABNT"/>
-      </w:pPr>
-    </w:p>
-    <w:p>
-      <w:pPr>
-        <w:pStyle w:val="ElementosABNT"/>
-      </w:pPr>
-    </w:p>
-    <w:p>
-      <w:pPr>
-        <w:pStyle w:val="ElementosABNT"/>
-      </w:pPr>
-    </w:p>
-    <w:p>
-      <w:pPr>
-        <w:pStyle w:val="ElementosABNT"/>
-      </w:pPr>
-    </w:p>
-    <w:p>
-      <w:pPr>
-        <w:pStyle w:val="ElementosABNT"/>
-      </w:pPr>
-    </w:p>
-    <w:p>
-      <w:pPr>
-        <w:pStyle w:val="ElementosABNT"/>
-      </w:pPr>
-    </w:p>
-    <w:p>
-      <w:pPr>
-        <w:pStyle w:val="ElementosABNT"/>
-      </w:pPr>
-      <w:r>
+    <w:bookmarkEnd w:id="0"/>
+    <w:bookmarkEnd w:id="1"/>
+    <w:p>
+      <w:pPr>
+        <w:rPr>
+          <w:rFonts w:ascii="Segoe UI" w:hAnsi="Segoe UI" w:cs="Segoe UI"/>
+          <w:b/>
+          <w:bdr w:val="single" w:sz="2" w:space="0" w:color="E3E3E3" w:frame="1"/>
+          <w:shd w:val="clear" w:color="auto" w:fill="212121"/>
+        </w:rPr>
+      </w:pPr>
+    </w:p>
+    <w:p>
+      <w:pPr>
+        <w:pStyle w:val="tITULO3ABNT"/>
+        <w:rPr>
+          <w:rStyle w:val="Forte"/>
+        </w:rPr>
+      </w:pPr>
+      <w:r>
+        <w:rPr>
+          <w:rStyle w:val="Forte"/>
+        </w:rPr>
         <w:lastRenderedPageBreak/>
         <w:t>ALGORITMO</w:t>
       </w:r>
-      <w:bookmarkEnd w:id="1"/>
-    </w:p>
-    <w:p>
-      <w:pPr>
-        <w:rPr>
-          <w:rFonts w:ascii="Segoe UI" w:hAnsi="Segoe UI" w:cs="Segoe UI"/>
-          <w:b/>
-          <w:bdr w:val="single" w:sz="2" w:space="0" w:color="E3E3E3" w:frame="1"/>
-          <w:shd w:val="clear" w:color="auto" w:fill="212121"/>
-        </w:rPr>
-      </w:pPr>
     </w:p>
     <w:p>
       <w:pPr>
         <w:pStyle w:val="tITULO3ABNT"/>
-        <w:rPr>
-          <w:rStyle w:val="Forte"/>
-        </w:rPr>
-      </w:pPr>
-      <w:r>
         <w:rPr>
           <w:rFonts w:ascii="Segoe UI" w:hAnsi="Segoe UI" w:cs="Segoe UI"/>
           <w:bdr w:val="single" w:sz="2" w:space="0" w:color="E3E3E3" w:frame="1"/>
           <w:shd w:val="clear" w:color="auto" w:fill="212121"/>
         </w:rPr>
+      </w:pPr>
+      <w:bookmarkStart w:id="2" w:name="_GoBack"/>
+      <w:bookmarkEnd w:id="2"/>
+    </w:p>
+    <w:p>
+      <w:pPr>
+        <w:pStyle w:val="tITULO3ABNT"/>
+        <w:rPr>
+          <w:rStyle w:val="Forte"/>
+        </w:rPr>
+      </w:pPr>
+      <w:r>
+        <w:rPr>
+          <w:rFonts w:ascii="Segoe UI" w:hAnsi="Segoe UI" w:cs="Segoe UI"/>
+          <w:bdr w:val="single" w:sz="2" w:space="0" w:color="E3E3E3" w:frame="1"/>
+          <w:shd w:val="clear" w:color="auto" w:fill="212121"/>
+        </w:rPr>
         <w:br/>
       </w:r>
-      <w:bookmarkStart w:id="2" w:name="_Toc160611938"/>
+      <w:bookmarkStart w:id="3" w:name="_Toc160611938"/>
+      <w:bookmarkStart w:id="4" w:name="_Toc160613783"/>
       <w:r>
         <w:rPr>
           <w:rStyle w:val="Forte"/>
         </w:rPr>
         <w:t>Definição de Algoritmos e sua Importância na Programação:</w:t>
       </w:r>
-      <w:bookmarkEnd w:id="2"/>
+      <w:bookmarkEnd w:id="3"/>
+      <w:bookmarkEnd w:id="4"/>
     </w:p>
     <w:p>
       <w:pPr>
@@ -1502,14 +2127,16 @@
           <w:rStyle w:val="Forte"/>
         </w:rPr>
       </w:pPr>
-      <w:bookmarkStart w:id="3" w:name="_Toc160611939"/>
+      <w:bookmarkStart w:id="5" w:name="_Toc160611939"/>
+      <w:bookmarkStart w:id="6" w:name="_Toc160613784"/>
       <w:r>
         <w:rPr>
           <w:rStyle w:val="Forte"/>
         </w:rPr>
         <w:t>Lógica de Programação e sua Relação com Algoritmos:</w:t>
       </w:r>
-      <w:bookmarkEnd w:id="3"/>
+      <w:bookmarkEnd w:id="5"/>
+      <w:bookmarkEnd w:id="6"/>
     </w:p>
     <w:p>
       <w:pPr>
@@ -1583,7 +2210,8 @@
           <w:b/>
         </w:rPr>
       </w:pPr>
-      <w:bookmarkStart w:id="4" w:name="_Toc160611940"/>
+      <w:bookmarkStart w:id="7" w:name="_Toc160611940"/>
+      <w:bookmarkStart w:id="8" w:name="_Toc160613785"/>
       <w:r>
         <w:rPr>
           <w:rStyle w:val="Forte"/>
@@ -1591,7 +2219,8 @@
         </w:rPr>
         <w:t>ESTRUTURAS DE CONTROLE</w:t>
       </w:r>
-      <w:bookmarkEnd w:id="4"/>
+      <w:bookmarkEnd w:id="7"/>
+      <w:bookmarkEnd w:id="8"/>
     </w:p>
     <w:p>
       <w:pPr>
@@ -1633,14 +2262,16 @@
           <w:rStyle w:val="Forte"/>
         </w:rPr>
       </w:pPr>
-      <w:bookmarkStart w:id="5" w:name="_Toc160611941"/>
+      <w:bookmarkStart w:id="9" w:name="_Toc160611941"/>
+      <w:bookmarkStart w:id="10" w:name="_Toc160613786"/>
       <w:r>
         <w:rPr>
           <w:rStyle w:val="Forte"/>
         </w:rPr>
         <w:t>Estruturas de Controle (Sequência, Seleção e Repetição):</w:t>
       </w:r>
-      <w:bookmarkEnd w:id="5"/>
+      <w:bookmarkEnd w:id="9"/>
+      <w:bookmarkEnd w:id="10"/>
     </w:p>
     <w:p>
       <w:pPr>
@@ -1779,14 +2410,16 @@
           <w:rStyle w:val="Forte"/>
         </w:rPr>
       </w:pPr>
-      <w:bookmarkStart w:id="6" w:name="_Toc160611942"/>
+      <w:bookmarkStart w:id="11" w:name="_Toc160611942"/>
+      <w:bookmarkStart w:id="12" w:name="_Toc160613787"/>
       <w:r>
         <w:rPr>
           <w:rStyle w:val="Forte"/>
         </w:rPr>
         <w:t>Exemplos de Algoritmos que Utilizam Estruturas de Controle:</w:t>
       </w:r>
-      <w:bookmarkEnd w:id="6"/>
+      <w:bookmarkEnd w:id="11"/>
+      <w:bookmarkEnd w:id="12"/>
     </w:p>
     <w:p>
       <w:pPr>
@@ -1913,7 +2546,8 @@
           <w:bCs w:val="0"/>
         </w:rPr>
       </w:pPr>
-      <w:bookmarkStart w:id="7" w:name="_Toc160611943"/>
+      <w:bookmarkStart w:id="13" w:name="_Toc160611943"/>
+      <w:bookmarkStart w:id="14" w:name="_Toc160613788"/>
       <w:r>
         <w:rPr>
           <w:rStyle w:val="Forte"/>
@@ -1923,7 +2557,8 @@
         <w:lastRenderedPageBreak/>
         <w:t>TIPOS DE DADOS E VARIÁVEIS</w:t>
       </w:r>
-      <w:bookmarkEnd w:id="7"/>
+      <w:bookmarkEnd w:id="13"/>
+      <w:bookmarkEnd w:id="14"/>
     </w:p>
     <w:p>
       <w:pPr>
@@ -1962,7 +2597,8 @@
           <w:rStyle w:val="Forte"/>
         </w:rPr>
       </w:pPr>
-      <w:bookmarkStart w:id="8" w:name="_Toc160611944"/>
+      <w:bookmarkStart w:id="15" w:name="_Toc160611944"/>
+      <w:bookmarkStart w:id="16" w:name="_Toc160613789"/>
       <w:r>
         <w:rPr>
           <w:rStyle w:val="Forte"/>
@@ -1975,7 +2611,8 @@
         </w:rPr>
         <w:t>:</w:t>
       </w:r>
-      <w:bookmarkEnd w:id="8"/>
+      <w:bookmarkEnd w:id="15"/>
+      <w:bookmarkEnd w:id="16"/>
     </w:p>
     <w:p>
       <w:pPr>
@@ -2169,14 +2806,16 @@
           <w:rStyle w:val="Forte"/>
         </w:rPr>
       </w:pPr>
-      <w:bookmarkStart w:id="9" w:name="_Toc160611945"/>
+      <w:bookmarkStart w:id="17" w:name="_Toc160611945"/>
+      <w:bookmarkStart w:id="18" w:name="_Toc160613790"/>
       <w:r>
         <w:rPr>
           <w:rStyle w:val="Forte"/>
         </w:rPr>
         <w:t>Exemplos de Declaração e Utilização de Variáveis:</w:t>
       </w:r>
-      <w:bookmarkEnd w:id="9"/>
+      <w:bookmarkEnd w:id="17"/>
+      <w:bookmarkEnd w:id="18"/>
     </w:p>
     <w:p>
       <w:pPr>
@@ -2365,8 +3004,20 @@
           <w:b w:val="0"/>
           <w:sz w:val="24"/>
           <w:szCs w:val="24"/>
-        </w:rPr>
-      </w:pPr>
+          <w:lang w:val="en-US"/>
+        </w:rPr>
+      </w:pPr>
+      <w:r>
+        <w:rPr>
+          <w:rStyle w:val="Forte"/>
+          <w:rFonts w:ascii="Arial" w:hAnsi="Arial" w:cs="Arial"/>
+          <w:b w:val="0"/>
+          <w:sz w:val="24"/>
+          <w:szCs w:val="24"/>
+          <w:lang w:val="en-US"/>
+        </w:rPr>
+        <w:t xml:space="preserve">if </w:t>
+      </w:r>
       <w:proofErr w:type="spellStart"/>
       <w:r>
         <w:rPr>
@@ -2375,8 +3026,9 @@
           <w:b w:val="0"/>
           <w:sz w:val="24"/>
           <w:szCs w:val="24"/>
-        </w:rPr>
-        <w:t>if</w:t>
+          <w:lang w:val="en-US"/>
+        </w:rPr>
+        <w:t>idade</w:t>
       </w:r>
       <w:proofErr w:type="spellEnd"/>
       <w:r>
@@ -2386,8 +3038,9 @@
           <w:b w:val="0"/>
           <w:sz w:val="24"/>
           <w:szCs w:val="24"/>
-        </w:rPr>
-        <w:t xml:space="preserve"> idade &gt; 18 </w:t>
+          <w:lang w:val="en-US"/>
+        </w:rPr>
+        <w:t xml:space="preserve"> &gt; 18 and </w:t>
       </w:r>
       <w:proofErr w:type="spellStart"/>
       <w:r>
@@ -2397,8 +3050,9 @@
           <w:b w:val="0"/>
           <w:sz w:val="24"/>
           <w:szCs w:val="24"/>
-        </w:rPr>
-        <w:t>and</w:t>
+          <w:lang w:val="en-US"/>
+        </w:rPr>
+        <w:t>is_estudante</w:t>
       </w:r>
       <w:proofErr w:type="spellEnd"/>
       <w:r>
@@ -2408,9 +3062,67 @@
           <w:b w:val="0"/>
           <w:sz w:val="24"/>
           <w:szCs w:val="24"/>
-        </w:rPr>
-        <w:t xml:space="preserve"> </w:t>
-      </w:r>
+          <w:lang w:val="en-US"/>
+        </w:rPr>
+        <w:t>:</w:t>
+      </w:r>
+    </w:p>
+    <w:p>
+      <w:pPr>
+        <w:jc w:val="both"/>
+        <w:rPr>
+          <w:rStyle w:val="Forte"/>
+          <w:rFonts w:ascii="Arial" w:hAnsi="Arial" w:cs="Arial"/>
+          <w:b w:val="0"/>
+          <w:sz w:val="24"/>
+          <w:szCs w:val="24"/>
+        </w:rPr>
+      </w:pPr>
+      <w:r>
+        <w:rPr>
+          <w:rStyle w:val="Forte"/>
+          <w:rFonts w:ascii="Arial" w:hAnsi="Arial" w:cs="Arial"/>
+          <w:b w:val="0"/>
+          <w:sz w:val="24"/>
+          <w:szCs w:val="24"/>
+          <w:lang w:val="en-US"/>
+        </w:rPr>
+        <w:t xml:space="preserve">    </w:t>
+      </w:r>
+      <w:proofErr w:type="gramStart"/>
+      <w:r>
+        <w:rPr>
+          <w:rStyle w:val="Forte"/>
+          <w:rFonts w:ascii="Arial" w:hAnsi="Arial" w:cs="Arial"/>
+          <w:b w:val="0"/>
+          <w:sz w:val="24"/>
+          <w:szCs w:val="24"/>
+        </w:rPr>
+        <w:t>print(</w:t>
+      </w:r>
+      <w:proofErr w:type="gramEnd"/>
+      <w:r>
+        <w:rPr>
+          <w:rStyle w:val="Forte"/>
+          <w:rFonts w:ascii="Arial" w:hAnsi="Arial" w:cs="Arial"/>
+          <w:b w:val="0"/>
+          <w:sz w:val="24"/>
+          <w:szCs w:val="24"/>
+        </w:rPr>
+        <w:t>"Você é um estudante maior de idade.")</w:t>
+      </w:r>
+    </w:p>
+    <w:p>
+      <w:pPr>
+        <w:jc w:val="both"/>
+        <w:rPr>
+          <w:rStyle w:val="Forte"/>
+          <w:rFonts w:ascii="Arial" w:hAnsi="Arial" w:cs="Arial"/>
+          <w:b w:val="0"/>
+          <w:sz w:val="24"/>
+          <w:szCs w:val="24"/>
+        </w:rPr>
+      </w:pPr>
       <w:proofErr w:type="spellStart"/>
       <w:r>
         <w:rPr>
@@ -2420,7 +3132,7 @@
           <w:sz w:val="24"/>
           <w:szCs w:val="24"/>
         </w:rPr>
-        <w:t>is_estudante</w:t>
+        <w:t>else</w:t>
       </w:r>
       <w:proofErr w:type="spellEnd"/>
       <w:r>
@@ -2475,7 +3187,7 @@
           <w:sz w:val="24"/>
           <w:szCs w:val="24"/>
         </w:rPr>
-        <w:t>"Você é um estudante maior de idade.")</w:t>
+        <w:t>"Você não é um estudante maior de idade.")</w:t>
       </w:r>
     </w:p>
     <w:p>
@@ -2489,28 +3201,6 @@
           <w:szCs w:val="24"/>
         </w:rPr>
       </w:pPr>
-      <w:proofErr w:type="spellStart"/>
-      <w:r>
-        <w:rPr>
-          <w:rStyle w:val="Forte"/>
-          <w:rFonts w:ascii="Arial" w:hAnsi="Arial" w:cs="Arial"/>
-          <w:b w:val="0"/>
-          <w:sz w:val="24"/>
-          <w:szCs w:val="24"/>
-        </w:rPr>
-        <w:t>else</w:t>
-      </w:r>
-      <w:proofErr w:type="spellEnd"/>
-      <w:r>
-        <w:rPr>
-          <w:rStyle w:val="Forte"/>
-          <w:rFonts w:ascii="Arial" w:hAnsi="Arial" w:cs="Arial"/>
-          <w:b w:val="0"/>
-          <w:sz w:val="24"/>
-          <w:szCs w:val="24"/>
-        </w:rPr>
-        <w:t>:</w:t>
-      </w:r>
     </w:p>
     <w:p>
       <w:pPr>
@@ -2523,38 +3213,6 @@
           <w:szCs w:val="24"/>
         </w:rPr>
       </w:pPr>
-      <w:r>
-        <w:rPr>
-          <w:rStyle w:val="Forte"/>
-          <w:rFonts w:ascii="Arial" w:hAnsi="Arial" w:cs="Arial"/>
-          <w:b w:val="0"/>
-          <w:sz w:val="24"/>
-          <w:szCs w:val="24"/>
-        </w:rPr>
-        <w:t xml:space="preserve">    </w:t>
-      </w:r>
-      <w:proofErr w:type="gramStart"/>
-      <w:r>
-        <w:rPr>
-          <w:rStyle w:val="Forte"/>
-          <w:rFonts w:ascii="Arial" w:hAnsi="Arial" w:cs="Arial"/>
-          <w:b w:val="0"/>
-          <w:sz w:val="24"/>
-          <w:szCs w:val="24"/>
-        </w:rPr>
-        <w:t>print(</w:t>
-      </w:r>
-      <w:proofErr w:type="gramEnd"/>
-      <w:r>
-        <w:rPr>
-          <w:rStyle w:val="Forte"/>
-          <w:rFonts w:ascii="Arial" w:hAnsi="Arial" w:cs="Arial"/>
-          <w:b w:val="0"/>
-          <w:sz w:val="24"/>
-          <w:szCs w:val="24"/>
-        </w:rPr>
-        <w:t>"Você não é um estudante maior de idade.")</w:t>
-      </w:r>
     </w:p>
     <w:p>
       <w:pPr>
@@ -2642,11 +3300,32 @@
     </w:p>
     <w:p>
       <w:pPr>
+        <w:pStyle w:val="ElementosABNT"/>
+        <w:rPr>
+          <w:rStyle w:val="Forte"/>
+          <w:b/>
+          <w:bCs w:val="0"/>
+        </w:rPr>
+      </w:pPr>
+      <w:bookmarkStart w:id="19" w:name="_Toc160611946"/>
+      <w:bookmarkStart w:id="20" w:name="_Toc160613791"/>
+      <w:r>
+        <w:rPr>
+          <w:rStyle w:val="Forte"/>
+          <w:b/>
+          <w:bCs w:val="0"/>
+        </w:rPr>
+        <w:t>FUNÇÕES E MODULARIZAÇÃO</w:t>
+      </w:r>
+      <w:bookmarkEnd w:id="19"/>
+      <w:bookmarkEnd w:id="20"/>
+    </w:p>
+    <w:p>
+      <w:pPr>
         <w:jc w:val="both"/>
         <w:rPr>
           <w:rStyle w:val="Forte"/>
           <w:rFonts w:ascii="Arial" w:hAnsi="Arial" w:cs="Arial"/>
-          <w:b w:val="0"/>
           <w:sz w:val="24"/>
           <w:szCs w:val="24"/>
         </w:rPr>
@@ -2658,49 +3337,6 @@
         <w:rPr>
           <w:rStyle w:val="Forte"/>
           <w:rFonts w:ascii="Arial" w:hAnsi="Arial" w:cs="Arial"/>
-          <w:b w:val="0"/>
-          <w:sz w:val="24"/>
-          <w:szCs w:val="24"/>
-        </w:rPr>
-      </w:pPr>
-    </w:p>
-    <w:p>
-      <w:pPr>
-        <w:pStyle w:val="ElementosABNT"/>
-        <w:rPr>
-          <w:rStyle w:val="Forte"/>
-          <w:b/>
-          <w:bCs w:val="0"/>
-        </w:rPr>
-      </w:pPr>
-      <w:bookmarkStart w:id="10" w:name="_Toc160611946"/>
-      <w:r>
-        <w:rPr>
-          <w:rStyle w:val="Forte"/>
-          <w:b/>
-          <w:bCs w:val="0"/>
-        </w:rPr>
-        <w:t>FUNÇÕES E MODULARIZAÇÃO</w:t>
-      </w:r>
-      <w:bookmarkEnd w:id="10"/>
-    </w:p>
-    <w:p>
-      <w:pPr>
-        <w:jc w:val="both"/>
-        <w:rPr>
-          <w:rStyle w:val="Forte"/>
-          <w:rFonts w:ascii="Arial" w:hAnsi="Arial" w:cs="Arial"/>
-          <w:sz w:val="24"/>
-          <w:szCs w:val="24"/>
-        </w:rPr>
-      </w:pPr>
-    </w:p>
-    <w:p>
-      <w:pPr>
-        <w:jc w:val="both"/>
-        <w:rPr>
-          <w:rStyle w:val="Forte"/>
-          <w:rFonts w:ascii="Arial" w:hAnsi="Arial" w:cs="Arial"/>
           <w:sz w:val="24"/>
           <w:szCs w:val="24"/>
         </w:rPr>
@@ -2713,14 +3349,16 @@
           <w:rStyle w:val="Forte"/>
         </w:rPr>
       </w:pPr>
-      <w:bookmarkStart w:id="11" w:name="_Toc160611947"/>
+      <w:bookmarkStart w:id="21" w:name="_Toc160611947"/>
+      <w:bookmarkStart w:id="22" w:name="_Toc160613792"/>
       <w:r>
         <w:rPr>
           <w:rStyle w:val="Forte"/>
         </w:rPr>
         <w:t>Conceito de Função na Programação:</w:t>
       </w:r>
-      <w:bookmarkEnd w:id="11"/>
+      <w:bookmarkEnd w:id="21"/>
+      <w:bookmarkEnd w:id="22"/>
     </w:p>
     <w:p>
       <w:pPr>
@@ -2765,14 +3403,16 @@
           <w:rStyle w:val="Forte"/>
         </w:rPr>
       </w:pPr>
-      <w:bookmarkStart w:id="12" w:name="_Toc160611948"/>
+      <w:bookmarkStart w:id="23" w:name="_Toc160611948"/>
+      <w:bookmarkStart w:id="24" w:name="_Toc160613793"/>
       <w:r>
         <w:rPr>
           <w:rStyle w:val="Forte"/>
         </w:rPr>
         <w:t>Importância da Modularização na Escrita de Algoritmos:</w:t>
       </w:r>
-      <w:bookmarkEnd w:id="12"/>
+      <w:bookmarkEnd w:id="23"/>
+      <w:bookmarkEnd w:id="24"/>
     </w:p>
     <w:p>
       <w:pPr>
@@ -2814,14 +3454,16 @@
           <w:rStyle w:val="Forte"/>
         </w:rPr>
       </w:pPr>
-      <w:bookmarkStart w:id="13" w:name="_Toc160611949"/>
+      <w:bookmarkStart w:id="25" w:name="_Toc160611949"/>
+      <w:bookmarkStart w:id="26" w:name="_Toc160613794"/>
       <w:r>
         <w:rPr>
           <w:rStyle w:val="Forte"/>
         </w:rPr>
         <w:t>Exemplos de Funções Simples e sua Utilização em Algoritmos Mais Complexos:</w:t>
       </w:r>
-      <w:bookmarkEnd w:id="13"/>
+      <w:bookmarkEnd w:id="25"/>
+      <w:bookmarkEnd w:id="26"/>
     </w:p>
     <w:p>
       <w:pPr>
@@ -3333,7 +3975,7 @@
     </w:p>
     <w:sectPr>
       <w:pgSz w:w="11906" w:h="16838"/>
-      <w:pgMar w:top="1417" w:right="1701" w:bottom="1417" w:left="1701" w:header="708" w:footer="708" w:gutter="0"/>
+      <w:pgMar w:top="1701" w:right="1134" w:bottom="1134" w:left="1701" w:header="709" w:footer="709" w:gutter="0"/>
       <w:cols w:space="708"/>
       <w:docGrid w:linePitch="360"/>
     </w:sectPr>
@@ -4974,7 +5616,7 @@
 </file>
 
 <file path=customXml/itemProps1.xml><?xml version="1.0" encoding="utf-8"?>
-<ds:datastoreItem xmlns:ds="http://schemas.openxmlformats.org/officeDocument/2006/customXml" ds:itemID="{F48CD13F-D171-4790-87A0-BD56A492D5D0}">
+<ds:datastoreItem xmlns:ds="http://schemas.openxmlformats.org/officeDocument/2006/customXml" ds:itemID="{0152D737-E0D5-4703-BF0C-B3060124E4B7}">
   <ds:schemaRefs>
     <ds:schemaRef ds:uri="http://schemas.openxmlformats.org/officeDocument/2006/bibliography"/>
   </ds:schemaRefs>

</xml_diff>